<commit_message>
cambios word - pendiente portada y cabeceras
</commit_message>
<xml_diff>
--- a/Informe breve.docx
+++ b/Informe breve.docx
@@ -3971,13 +3971,7 @@
               <w:rPr>
                 <w:lang w:val="es-ES"/>
               </w:rPr>
-              <w:t>Apuntar con el ratón (</w:t>
-            </w:r>
-            <w:r>
-              <w:rPr>
-                <w:lang w:val="es-ES"/>
-              </w:rPr>
-              <w:t xml:space="preserve">Mis </w:t>
+              <w:t xml:space="preserve">Apuntar con el ratón (Mis </w:t>
             </w:r>
             <w:proofErr w:type="spellStart"/>
             <w:r>
@@ -4878,19 +4872,7 @@
               <w:rPr>
                 <w:lang w:val="es-ES"/>
               </w:rPr>
-              <w:t>Apuntar con el ratón (</w:t>
-            </w:r>
-            <w:r>
-              <w:rPr>
-                <w:lang w:val="es-ES"/>
-              </w:rPr>
-              <w:t>Modificar</w:t>
-            </w:r>
-            <w:r>
-              <w:rPr>
-                <w:lang w:val="es-ES"/>
-              </w:rPr>
-              <w:t>)</w:t>
+              <w:t>Apuntar con el ratón (Modificar)</w:t>
             </w:r>
           </w:p>
         </w:tc>
@@ -5059,6 +5041,80 @@
               <w:rPr>
                 <w:lang w:val="es-ES"/>
               </w:rPr>
+              <w:t>P</w:t>
+            </w:r>
+          </w:p>
+        </w:tc>
+        <w:tc>
+          <w:tcPr>
+            <w:tcW w:w="3990" w:type="dxa"/>
+          </w:tcPr>
+          <w:p>
+            <w:pPr>
+              <w:cnfStyle w:val="000000100000" w:firstRow="0" w:lastRow="0" w:firstColumn="0" w:lastColumn="0" w:oddVBand="0" w:evenVBand="0" w:oddHBand="1" w:evenHBand="0" w:firstRowFirstColumn="0" w:firstRowLastColumn="0" w:lastRowFirstColumn="0" w:lastRowLastColumn="0"/>
+              <w:rPr>
+                <w:lang w:val="es-ES"/>
+              </w:rPr>
+            </w:pPr>
+            <w:r>
+              <w:rPr>
+                <w:lang w:val="es-ES"/>
+              </w:rPr>
+              <w:t>Apuntar con el ratón (</w:t>
+            </w:r>
+            <w:r>
+              <w:rPr>
+                <w:lang w:val="es-ES"/>
+              </w:rPr>
+              <w:t>Primer Plato</w:t>
+            </w:r>
+            <w:r>
+              <w:rPr>
+                <w:lang w:val="es-ES"/>
+              </w:rPr>
+              <w:t>)</w:t>
+            </w:r>
+          </w:p>
+        </w:tc>
+        <w:tc>
+          <w:tcPr>
+            <w:tcW w:w="3957" w:type="dxa"/>
+          </w:tcPr>
+          <w:p>
+            <w:pPr>
+              <w:cnfStyle w:val="000000100000" w:firstRow="0" w:lastRow="0" w:firstColumn="0" w:lastColumn="0" w:oddVBand="0" w:evenVBand="0" w:oddHBand="1" w:evenHBand="0" w:firstRowFirstColumn="0" w:firstRowLastColumn="0" w:lastRowFirstColumn="0" w:lastRowLastColumn="0"/>
+              <w:rPr>
+                <w:lang w:val="es-ES"/>
+              </w:rPr>
+            </w:pPr>
+            <w:r>
+              <w:rPr>
+                <w:lang w:val="es-ES"/>
+              </w:rPr>
+              <w:t>1.10</w:t>
+            </w:r>
+          </w:p>
+        </w:tc>
+      </w:tr>
+      <w:tr>
+        <w:trPr>
+          <w:trHeight w:val="320"/>
+        </w:trPr>
+        <w:tc>
+          <w:tcPr>
+            <w:cnfStyle w:val="001000000000" w:firstRow="0" w:lastRow="0" w:firstColumn="1" w:lastColumn="0" w:oddVBand="0" w:evenVBand="0" w:oddHBand="0" w:evenHBand="0" w:firstRowFirstColumn="0" w:firstRowLastColumn="0" w:lastRowFirstColumn="0" w:lastRowLastColumn="0"/>
+            <w:tcW w:w="541" w:type="dxa"/>
+          </w:tcPr>
+          <w:p>
+            <w:pPr>
+              <w:rPr>
+                <w:lang w:val="es-ES"/>
+              </w:rPr>
+            </w:pPr>
+            <w:r>
+              <w:rPr>
+                <w:lang w:val="es-ES"/>
+              </w:rPr>
               <w:t>B</w:t>
             </w:r>
           </w:p>
@@ -5069,7 +5125,7 @@
           </w:tcPr>
           <w:p>
             <w:pPr>
-              <w:cnfStyle w:val="000000100000" w:firstRow="0" w:lastRow="0" w:firstColumn="0" w:lastColumn="0" w:oddVBand="0" w:evenVBand="0" w:oddHBand="1" w:evenHBand="0" w:firstRowFirstColumn="0" w:firstRowLastColumn="0" w:lastRowFirstColumn="0" w:lastRowLastColumn="0"/>
+              <w:cnfStyle w:val="000000000000" w:firstRow="0" w:lastRow="0" w:firstColumn="0" w:lastColumn="0" w:oddVBand="0" w:evenVBand="0" w:oddHBand="0" w:evenHBand="0" w:firstRowFirstColumn="0" w:firstRowLastColumn="0" w:lastRowFirstColumn="0" w:lastRowLastColumn="0"/>
               <w:rPr>
                 <w:lang w:val="es-ES"/>
               </w:rPr>
@@ -5088,7 +5144,7 @@
           </w:tcPr>
           <w:p>
             <w:pPr>
-              <w:cnfStyle w:val="000000100000" w:firstRow="0" w:lastRow="0" w:firstColumn="0" w:lastColumn="0" w:oddVBand="0" w:evenVBand="0" w:oddHBand="1" w:evenHBand="0" w:firstRowFirstColumn="0" w:firstRowLastColumn="0" w:lastRowFirstColumn="0" w:lastRowLastColumn="0"/>
+              <w:cnfStyle w:val="000000000000" w:firstRow="0" w:lastRow="0" w:firstColumn="0" w:lastColumn="0" w:oddVBand="0" w:evenVBand="0" w:oddHBand="0" w:evenHBand="0" w:firstRowFirstColumn="0" w:firstRowLastColumn="0" w:lastRowFirstColumn="0" w:lastRowLastColumn="0"/>
               <w:rPr>
                 <w:lang w:val="es-ES"/>
               </w:rPr>
@@ -5098,68 +5154,6 @@
                 <w:lang w:val="es-ES"/>
               </w:rPr>
               <w:t>0.10</w:t>
-            </w:r>
-          </w:p>
-        </w:tc>
-      </w:tr>
-      <w:tr>
-        <w:trPr>
-          <w:trHeight w:val="320"/>
-        </w:trPr>
-        <w:tc>
-          <w:tcPr>
-            <w:cnfStyle w:val="001000000000" w:firstRow="0" w:lastRow="0" w:firstColumn="1" w:lastColumn="0" w:oddVBand="0" w:evenVBand="0" w:oddHBand="0" w:evenHBand="0" w:firstRowFirstColumn="0" w:firstRowLastColumn="0" w:lastRowFirstColumn="0" w:lastRowLastColumn="0"/>
-            <w:tcW w:w="541" w:type="dxa"/>
-          </w:tcPr>
-          <w:p>
-            <w:pPr>
-              <w:rPr>
-                <w:lang w:val="es-ES"/>
-              </w:rPr>
-            </w:pPr>
-            <w:r>
-              <w:rPr>
-                <w:lang w:val="es-ES"/>
-              </w:rPr>
-              <w:t>H</w:t>
-            </w:r>
-          </w:p>
-        </w:tc>
-        <w:tc>
-          <w:tcPr>
-            <w:tcW w:w="3990" w:type="dxa"/>
-          </w:tcPr>
-          <w:p>
-            <w:pPr>
-              <w:cnfStyle w:val="000000000000" w:firstRow="0" w:lastRow="0" w:firstColumn="0" w:lastColumn="0" w:oddVBand="0" w:evenVBand="0" w:oddHBand="0" w:evenHBand="0" w:firstRowFirstColumn="0" w:firstRowLastColumn="0" w:lastRowFirstColumn="0" w:lastRowLastColumn="0"/>
-              <w:rPr>
-                <w:lang w:val="es-ES"/>
-              </w:rPr>
-            </w:pPr>
-            <w:r>
-              <w:rPr>
-                <w:lang w:val="es-ES"/>
-              </w:rPr>
-              <w:t>Cambio ratón-teclado</w:t>
-            </w:r>
-          </w:p>
-        </w:tc>
-        <w:tc>
-          <w:tcPr>
-            <w:tcW w:w="3957" w:type="dxa"/>
-          </w:tcPr>
-          <w:p>
-            <w:pPr>
-              <w:cnfStyle w:val="000000000000" w:firstRow="0" w:lastRow="0" w:firstColumn="0" w:lastColumn="0" w:oddVBand="0" w:evenVBand="0" w:oddHBand="0" w:evenHBand="0" w:firstRowFirstColumn="0" w:firstRowLastColumn="0" w:lastRowFirstColumn="0" w:lastRowLastColumn="0"/>
-              <w:rPr>
-                <w:lang w:val="es-ES"/>
-              </w:rPr>
-            </w:pPr>
-            <w:r>
-              <w:rPr>
-                <w:lang w:val="es-ES"/>
-              </w:rPr>
-              <w:t>0.40</w:t>
             </w:r>
           </w:p>
         </w:tc>
@@ -5184,6 +5178,68 @@
               <w:rPr>
                 <w:lang w:val="es-ES"/>
               </w:rPr>
+              <w:t>H</w:t>
+            </w:r>
+          </w:p>
+        </w:tc>
+        <w:tc>
+          <w:tcPr>
+            <w:tcW w:w="3990" w:type="dxa"/>
+          </w:tcPr>
+          <w:p>
+            <w:pPr>
+              <w:cnfStyle w:val="000000100000" w:firstRow="0" w:lastRow="0" w:firstColumn="0" w:lastColumn="0" w:oddVBand="0" w:evenVBand="0" w:oddHBand="1" w:evenHBand="0" w:firstRowFirstColumn="0" w:firstRowLastColumn="0" w:lastRowFirstColumn="0" w:lastRowLastColumn="0"/>
+              <w:rPr>
+                <w:lang w:val="es-ES"/>
+              </w:rPr>
+            </w:pPr>
+            <w:r>
+              <w:rPr>
+                <w:lang w:val="es-ES"/>
+              </w:rPr>
+              <w:t>Cambio ratón-teclado</w:t>
+            </w:r>
+          </w:p>
+        </w:tc>
+        <w:tc>
+          <w:tcPr>
+            <w:tcW w:w="3957" w:type="dxa"/>
+          </w:tcPr>
+          <w:p>
+            <w:pPr>
+              <w:cnfStyle w:val="000000100000" w:firstRow="0" w:lastRow="0" w:firstColumn="0" w:lastColumn="0" w:oddVBand="0" w:evenVBand="0" w:oddHBand="1" w:evenHBand="0" w:firstRowFirstColumn="0" w:firstRowLastColumn="0" w:lastRowFirstColumn="0" w:lastRowLastColumn="0"/>
+              <w:rPr>
+                <w:lang w:val="es-ES"/>
+              </w:rPr>
+            </w:pPr>
+            <w:r>
+              <w:rPr>
+                <w:lang w:val="es-ES"/>
+              </w:rPr>
+              <w:t>0.40</w:t>
+            </w:r>
+          </w:p>
+        </w:tc>
+      </w:tr>
+      <w:tr>
+        <w:trPr>
+          <w:trHeight w:val="320"/>
+        </w:trPr>
+        <w:tc>
+          <w:tcPr>
+            <w:cnfStyle w:val="001000000000" w:firstRow="0" w:lastRow="0" w:firstColumn="1" w:lastColumn="0" w:oddVBand="0" w:evenVBand="0" w:oddHBand="0" w:evenHBand="0" w:firstRowFirstColumn="0" w:firstRowLastColumn="0" w:lastRowFirstColumn="0" w:lastRowLastColumn="0"/>
+            <w:tcW w:w="541" w:type="dxa"/>
+          </w:tcPr>
+          <w:p>
+            <w:pPr>
+              <w:rPr>
+                <w:lang w:val="es-ES"/>
+              </w:rPr>
+            </w:pPr>
+            <w:r>
+              <w:rPr>
+                <w:lang w:val="es-ES"/>
+              </w:rPr>
               <w:t>K</w:t>
             </w:r>
           </w:p>
@@ -5194,50 +5250,26 @@
           </w:tcPr>
           <w:p>
             <w:pPr>
-              <w:cnfStyle w:val="000000100000" w:firstRow="0" w:lastRow="0" w:firstColumn="0" w:lastColumn="0" w:oddVBand="0" w:evenVBand="0" w:oddHBand="1" w:evenHBand="0" w:firstRowFirstColumn="0" w:firstRowLastColumn="0" w:lastRowFirstColumn="0" w:lastRowLastColumn="0"/>
-              <w:rPr>
-                <w:lang w:val="es-ES"/>
-              </w:rPr>
-            </w:pPr>
-            <w:r>
-              <w:rPr>
-                <w:lang w:val="es-ES"/>
-              </w:rPr>
-              <w:t>Escribir (x</w:t>
-            </w:r>
-            <w:r>
-              <w:rPr>
-                <w:lang w:val="es-ES"/>
-              </w:rPr>
-              <w:t>10</w:t>
-            </w:r>
-            <w:r>
-              <w:rPr>
-                <w:lang w:val="es-ES"/>
-              </w:rPr>
-              <w:t xml:space="preserve"> </w:t>
-            </w:r>
-            <w:r>
-              <w:rPr>
-                <w:lang w:val="es-ES"/>
-              </w:rPr>
-              <w:t>nombre menú</w:t>
-            </w:r>
-            <w:r>
-              <w:rPr>
-                <w:lang w:val="es-ES"/>
-              </w:rPr>
-              <w:t>)</w:t>
-            </w:r>
-          </w:p>
-        </w:tc>
-        <w:tc>
-          <w:tcPr>
-            <w:tcW w:w="3957" w:type="dxa"/>
-          </w:tcPr>
-          <w:p>
-            <w:pPr>
-              <w:cnfStyle w:val="000000100000" w:firstRow="0" w:lastRow="0" w:firstColumn="0" w:lastColumn="0" w:oddVBand="0" w:evenVBand="0" w:oddHBand="1" w:evenHBand="0" w:firstRowFirstColumn="0" w:firstRowLastColumn="0" w:lastRowFirstColumn="0" w:lastRowLastColumn="0"/>
+              <w:cnfStyle w:val="000000000000" w:firstRow="0" w:lastRow="0" w:firstColumn="0" w:lastColumn="0" w:oddVBand="0" w:evenVBand="0" w:oddHBand="0" w:evenHBand="0" w:firstRowFirstColumn="0" w:firstRowLastColumn="0" w:lastRowFirstColumn="0" w:lastRowLastColumn="0"/>
+              <w:rPr>
+                <w:lang w:val="es-ES"/>
+              </w:rPr>
+            </w:pPr>
+            <w:r>
+              <w:rPr>
+                <w:lang w:val="es-ES"/>
+              </w:rPr>
+              <w:t>Escribir (x10 nombre menú)</w:t>
+            </w:r>
+          </w:p>
+        </w:tc>
+        <w:tc>
+          <w:tcPr>
+            <w:tcW w:w="3957" w:type="dxa"/>
+          </w:tcPr>
+          <w:p>
+            <w:pPr>
+              <w:cnfStyle w:val="000000000000" w:firstRow="0" w:lastRow="0" w:firstColumn="0" w:lastColumn="0" w:oddVBand="0" w:evenVBand="0" w:oddHBand="0" w:evenHBand="0" w:firstRowFirstColumn="0" w:firstRowLastColumn="0" w:lastRowFirstColumn="0" w:lastRowLastColumn="0"/>
               <w:rPr>
                 <w:lang w:val="es-ES"/>
               </w:rPr>
@@ -5247,68 +5279,6 @@
                 <w:lang w:val="es-ES"/>
               </w:rPr>
               <w:t>2.0</w:t>
-            </w:r>
-          </w:p>
-        </w:tc>
-      </w:tr>
-      <w:tr>
-        <w:trPr>
-          <w:trHeight w:val="320"/>
-        </w:trPr>
-        <w:tc>
-          <w:tcPr>
-            <w:cnfStyle w:val="001000000000" w:firstRow="0" w:lastRow="0" w:firstColumn="1" w:lastColumn="0" w:oddVBand="0" w:evenVBand="0" w:oddHBand="0" w:evenHBand="0" w:firstRowFirstColumn="0" w:firstRowLastColumn="0" w:lastRowFirstColumn="0" w:lastRowLastColumn="0"/>
-            <w:tcW w:w="541" w:type="dxa"/>
-          </w:tcPr>
-          <w:p>
-            <w:pPr>
-              <w:rPr>
-                <w:lang w:val="es-ES"/>
-              </w:rPr>
-            </w:pPr>
-            <w:r>
-              <w:rPr>
-                <w:lang w:val="es-ES"/>
-              </w:rPr>
-              <w:t>H</w:t>
-            </w:r>
-          </w:p>
-        </w:tc>
-        <w:tc>
-          <w:tcPr>
-            <w:tcW w:w="3990" w:type="dxa"/>
-          </w:tcPr>
-          <w:p>
-            <w:pPr>
-              <w:cnfStyle w:val="000000000000" w:firstRow="0" w:lastRow="0" w:firstColumn="0" w:lastColumn="0" w:oddVBand="0" w:evenVBand="0" w:oddHBand="0" w:evenHBand="0" w:firstRowFirstColumn="0" w:firstRowLastColumn="0" w:lastRowFirstColumn="0" w:lastRowLastColumn="0"/>
-              <w:rPr>
-                <w:lang w:val="es-ES"/>
-              </w:rPr>
-            </w:pPr>
-            <w:r>
-              <w:rPr>
-                <w:lang w:val="es-ES"/>
-              </w:rPr>
-              <w:t>Cambio ratón-teclado</w:t>
-            </w:r>
-          </w:p>
-        </w:tc>
-        <w:tc>
-          <w:tcPr>
-            <w:tcW w:w="3957" w:type="dxa"/>
-          </w:tcPr>
-          <w:p>
-            <w:pPr>
-              <w:cnfStyle w:val="000000000000" w:firstRow="0" w:lastRow="0" w:firstColumn="0" w:lastColumn="0" w:oddVBand="0" w:evenVBand="0" w:oddHBand="0" w:evenHBand="0" w:firstRowFirstColumn="0" w:firstRowLastColumn="0" w:lastRowFirstColumn="0" w:lastRowLastColumn="0"/>
-              <w:rPr>
-                <w:lang w:val="es-ES"/>
-              </w:rPr>
-            </w:pPr>
-            <w:r>
-              <w:rPr>
-                <w:lang w:val="es-ES"/>
-              </w:rPr>
-              <w:t>0.40</w:t>
             </w:r>
           </w:p>
         </w:tc>
@@ -5329,37 +5299,315 @@
                 <w:lang w:val="es-ES"/>
               </w:rPr>
             </w:pPr>
-            <w:bookmarkStart w:id="0" w:name="_GoBack"/>
-            <w:bookmarkEnd w:id="0"/>
-          </w:p>
-        </w:tc>
-        <w:tc>
-          <w:tcPr>
-            <w:tcW w:w="3990" w:type="dxa"/>
-          </w:tcPr>
-          <w:p>
-            <w:pPr>
-              <w:cnfStyle w:val="000000100000" w:firstRow="0" w:lastRow="0" w:firstColumn="0" w:lastColumn="0" w:oddVBand="0" w:evenVBand="0" w:oddHBand="1" w:evenHBand="0" w:firstRowFirstColumn="0" w:firstRowLastColumn="0" w:lastRowFirstColumn="0" w:lastRowLastColumn="0"/>
-              <w:rPr>
-                <w:lang w:val="es-ES"/>
-              </w:rPr>
-            </w:pPr>
-          </w:p>
-        </w:tc>
-        <w:tc>
-          <w:tcPr>
-            <w:tcW w:w="3957" w:type="dxa"/>
-          </w:tcPr>
-          <w:p>
-            <w:pPr>
-              <w:cnfStyle w:val="000000100000" w:firstRow="0" w:lastRow="0" w:firstColumn="0" w:lastColumn="0" w:oddVBand="0" w:evenVBand="0" w:oddHBand="1" w:evenHBand="0" w:firstRowFirstColumn="0" w:firstRowLastColumn="0" w:lastRowFirstColumn="0" w:lastRowLastColumn="0"/>
-              <w:rPr>
-                <w:lang w:val="es-ES"/>
-              </w:rPr>
-            </w:pPr>
-          </w:p>
-        </w:tc>
-      </w:tr>
+            <w:r>
+              <w:rPr>
+                <w:lang w:val="es-ES"/>
+              </w:rPr>
+              <w:t>H</w:t>
+            </w:r>
+          </w:p>
+        </w:tc>
+        <w:tc>
+          <w:tcPr>
+            <w:tcW w:w="3990" w:type="dxa"/>
+          </w:tcPr>
+          <w:p>
+            <w:pPr>
+              <w:cnfStyle w:val="000000100000" w:firstRow="0" w:lastRow="0" w:firstColumn="0" w:lastColumn="0" w:oddVBand="0" w:evenVBand="0" w:oddHBand="1" w:evenHBand="0" w:firstRowFirstColumn="0" w:firstRowLastColumn="0" w:lastRowFirstColumn="0" w:lastRowLastColumn="0"/>
+              <w:rPr>
+                <w:lang w:val="es-ES"/>
+              </w:rPr>
+            </w:pPr>
+            <w:r>
+              <w:rPr>
+                <w:lang w:val="es-ES"/>
+              </w:rPr>
+              <w:t>Cambio ratón-teclado</w:t>
+            </w:r>
+          </w:p>
+        </w:tc>
+        <w:tc>
+          <w:tcPr>
+            <w:tcW w:w="3957" w:type="dxa"/>
+          </w:tcPr>
+          <w:p>
+            <w:pPr>
+              <w:cnfStyle w:val="000000100000" w:firstRow="0" w:lastRow="0" w:firstColumn="0" w:lastColumn="0" w:oddVBand="0" w:evenVBand="0" w:oddHBand="1" w:evenHBand="0" w:firstRowFirstColumn="0" w:firstRowLastColumn="0" w:lastRowFirstColumn="0" w:lastRowLastColumn="0"/>
+              <w:rPr>
+                <w:lang w:val="es-ES"/>
+              </w:rPr>
+            </w:pPr>
+            <w:r>
+              <w:rPr>
+                <w:lang w:val="es-ES"/>
+              </w:rPr>
+              <w:t>0.40</w:t>
+            </w:r>
+          </w:p>
+        </w:tc>
+      </w:tr>
+      <w:tr>
+        <w:trPr>
+          <w:trHeight w:val="320"/>
+        </w:trPr>
+        <w:tc>
+          <w:tcPr>
+            <w:cnfStyle w:val="001000000000" w:firstRow="0" w:lastRow="0" w:firstColumn="1" w:lastColumn="0" w:oddVBand="0" w:evenVBand="0" w:oddHBand="0" w:evenHBand="0" w:firstRowFirstColumn="0" w:firstRowLastColumn="0" w:lastRowFirstColumn="0" w:lastRowLastColumn="0"/>
+            <w:tcW w:w="541" w:type="dxa"/>
+          </w:tcPr>
+          <w:p>
+            <w:pPr>
+              <w:rPr>
+                <w:lang w:val="es-ES"/>
+              </w:rPr>
+            </w:pPr>
+            <w:r>
+              <w:rPr>
+                <w:lang w:val="es-ES"/>
+              </w:rPr>
+              <w:t>M</w:t>
+            </w:r>
+          </w:p>
+        </w:tc>
+        <w:tc>
+          <w:tcPr>
+            <w:tcW w:w="3990" w:type="dxa"/>
+          </w:tcPr>
+          <w:p>
+            <w:pPr>
+              <w:cnfStyle w:val="000000000000" w:firstRow="0" w:lastRow="0" w:firstColumn="0" w:lastColumn="0" w:oddVBand="0" w:evenVBand="0" w:oddHBand="0" w:evenHBand="0" w:firstRowFirstColumn="0" w:firstRowLastColumn="0" w:lastRowFirstColumn="0" w:lastRowLastColumn="0"/>
+              <w:rPr>
+                <w:lang w:val="es-ES"/>
+              </w:rPr>
+            </w:pPr>
+            <w:r>
+              <w:rPr>
+                <w:lang w:val="es-ES"/>
+              </w:rPr>
+              <w:t>Preparación mental</w:t>
+            </w:r>
+          </w:p>
+        </w:tc>
+        <w:tc>
+          <w:tcPr>
+            <w:tcW w:w="3957" w:type="dxa"/>
+          </w:tcPr>
+          <w:p>
+            <w:pPr>
+              <w:cnfStyle w:val="000000000000" w:firstRow="0" w:lastRow="0" w:firstColumn="0" w:lastColumn="0" w:oddVBand="0" w:evenVBand="0" w:oddHBand="0" w:evenHBand="0" w:firstRowFirstColumn="0" w:firstRowLastColumn="0" w:lastRowFirstColumn="0" w:lastRowLastColumn="0"/>
+              <w:rPr>
+                <w:lang w:val="es-ES"/>
+              </w:rPr>
+            </w:pPr>
+            <w:r>
+              <w:rPr>
+                <w:lang w:val="es-ES"/>
+              </w:rPr>
+              <w:t>1.20</w:t>
+            </w:r>
+          </w:p>
+        </w:tc>
+      </w:tr>
+      <w:tr>
+        <w:trPr>
+          <w:cnfStyle w:val="000000100000" w:firstRow="0" w:lastRow="0" w:firstColumn="0" w:lastColumn="0" w:oddVBand="0" w:evenVBand="0" w:oddHBand="1" w:evenHBand="0" w:firstRowFirstColumn="0" w:firstRowLastColumn="0" w:lastRowFirstColumn="0" w:lastRowLastColumn="0"/>
+          <w:trHeight w:val="320"/>
+        </w:trPr>
+        <w:tc>
+          <w:tcPr>
+            <w:cnfStyle w:val="001000000000" w:firstRow="0" w:lastRow="0" w:firstColumn="1" w:lastColumn="0" w:oddVBand="0" w:evenVBand="0" w:oddHBand="0" w:evenHBand="0" w:firstRowFirstColumn="0" w:firstRowLastColumn="0" w:lastRowFirstColumn="0" w:lastRowLastColumn="0"/>
+            <w:tcW w:w="541" w:type="dxa"/>
+          </w:tcPr>
+          <w:p>
+            <w:pPr>
+              <w:rPr>
+                <w:lang w:val="es-ES"/>
+              </w:rPr>
+            </w:pPr>
+            <w:r>
+              <w:rPr>
+                <w:lang w:val="es-ES"/>
+              </w:rPr>
+              <w:t>P</w:t>
+            </w:r>
+          </w:p>
+        </w:tc>
+        <w:tc>
+          <w:tcPr>
+            <w:tcW w:w="3990" w:type="dxa"/>
+          </w:tcPr>
+          <w:p>
+            <w:pPr>
+              <w:cnfStyle w:val="000000100000" w:firstRow="0" w:lastRow="0" w:firstColumn="0" w:lastColumn="0" w:oddVBand="0" w:evenVBand="0" w:oddHBand="1" w:evenHBand="0" w:firstRowFirstColumn="0" w:firstRowLastColumn="0" w:lastRowFirstColumn="0" w:lastRowLastColumn="0"/>
+              <w:rPr>
+                <w:lang w:val="es-ES"/>
+              </w:rPr>
+            </w:pPr>
+            <w:r>
+              <w:rPr>
+                <w:lang w:val="es-ES"/>
+              </w:rPr>
+              <w:t>Apuntar con el ratón (</w:t>
+            </w:r>
+            <w:r>
+              <w:rPr>
+                <w:lang w:val="es-ES"/>
+              </w:rPr>
+              <w:t>Modificar</w:t>
+            </w:r>
+            <w:r>
+              <w:rPr>
+                <w:lang w:val="es-ES"/>
+              </w:rPr>
+              <w:t>)</w:t>
+            </w:r>
+          </w:p>
+        </w:tc>
+        <w:tc>
+          <w:tcPr>
+            <w:tcW w:w="3957" w:type="dxa"/>
+          </w:tcPr>
+          <w:p>
+            <w:pPr>
+              <w:cnfStyle w:val="000000100000" w:firstRow="0" w:lastRow="0" w:firstColumn="0" w:lastColumn="0" w:oddVBand="0" w:evenVBand="0" w:oddHBand="1" w:evenHBand="0" w:firstRowFirstColumn="0" w:firstRowLastColumn="0" w:lastRowFirstColumn="0" w:lastRowLastColumn="0"/>
+              <w:rPr>
+                <w:lang w:val="es-ES"/>
+              </w:rPr>
+            </w:pPr>
+            <w:r>
+              <w:rPr>
+                <w:lang w:val="es-ES"/>
+              </w:rPr>
+              <w:t>1.10</w:t>
+            </w:r>
+          </w:p>
+        </w:tc>
+      </w:tr>
+      <w:tr>
+        <w:trPr>
+          <w:trHeight w:val="320"/>
+        </w:trPr>
+        <w:tc>
+          <w:tcPr>
+            <w:cnfStyle w:val="001000000000" w:firstRow="0" w:lastRow="0" w:firstColumn="1" w:lastColumn="0" w:oddVBand="0" w:evenVBand="0" w:oddHBand="0" w:evenHBand="0" w:firstRowFirstColumn="0" w:firstRowLastColumn="0" w:lastRowFirstColumn="0" w:lastRowLastColumn="0"/>
+            <w:tcW w:w="541" w:type="dxa"/>
+          </w:tcPr>
+          <w:p>
+            <w:pPr>
+              <w:rPr>
+                <w:lang w:val="es-ES"/>
+              </w:rPr>
+            </w:pPr>
+            <w:r>
+              <w:rPr>
+                <w:lang w:val="es-ES"/>
+              </w:rPr>
+              <w:t>B</w:t>
+            </w:r>
+          </w:p>
+        </w:tc>
+        <w:tc>
+          <w:tcPr>
+            <w:tcW w:w="3990" w:type="dxa"/>
+          </w:tcPr>
+          <w:p>
+            <w:pPr>
+              <w:cnfStyle w:val="000000000000" w:firstRow="0" w:lastRow="0" w:firstColumn="0" w:lastColumn="0" w:oddVBand="0" w:evenVBand="0" w:oddHBand="0" w:evenHBand="0" w:firstRowFirstColumn="0" w:firstRowLastColumn="0" w:lastRowFirstColumn="0" w:lastRowLastColumn="0"/>
+              <w:rPr>
+                <w:lang w:val="es-ES"/>
+              </w:rPr>
+            </w:pPr>
+            <w:r>
+              <w:rPr>
+                <w:lang w:val="es-ES"/>
+              </w:rPr>
+              <w:t>Pulsar ratón</w:t>
+            </w:r>
+          </w:p>
+        </w:tc>
+        <w:tc>
+          <w:tcPr>
+            <w:tcW w:w="3957" w:type="dxa"/>
+          </w:tcPr>
+          <w:p>
+            <w:pPr>
+              <w:cnfStyle w:val="000000000000" w:firstRow="0" w:lastRow="0" w:firstColumn="0" w:lastColumn="0" w:oddVBand="0" w:evenVBand="0" w:oddHBand="0" w:evenHBand="0" w:firstRowFirstColumn="0" w:firstRowLastColumn="0" w:lastRowFirstColumn="0" w:lastRowLastColumn="0"/>
+              <w:rPr>
+                <w:lang w:val="es-ES"/>
+              </w:rPr>
+            </w:pPr>
+            <w:r>
+              <w:rPr>
+                <w:lang w:val="es-ES"/>
+              </w:rPr>
+              <w:t>0.10</w:t>
+            </w:r>
+          </w:p>
+        </w:tc>
+      </w:tr>
+      <w:tr>
+        <w:trPr>
+          <w:cnfStyle w:val="000000100000" w:firstRow="0" w:lastRow="0" w:firstColumn="0" w:lastColumn="0" w:oddVBand="0" w:evenVBand="0" w:oddHBand="1" w:evenHBand="0" w:firstRowFirstColumn="0" w:firstRowLastColumn="0" w:lastRowFirstColumn="0" w:lastRowLastColumn="0"/>
+          <w:trHeight w:val="320"/>
+        </w:trPr>
+        <w:tc>
+          <w:tcPr>
+            <w:cnfStyle w:val="001000000000" w:firstRow="0" w:lastRow="0" w:firstColumn="1" w:lastColumn="0" w:oddVBand="0" w:evenVBand="0" w:oddHBand="0" w:evenHBand="0" w:firstRowFirstColumn="0" w:firstRowLastColumn="0" w:lastRowFirstColumn="0" w:lastRowLastColumn="0"/>
+            <w:tcW w:w="541" w:type="dxa"/>
+          </w:tcPr>
+          <w:p>
+            <w:pPr>
+              <w:rPr>
+                <w:lang w:val="es-ES"/>
+              </w:rPr>
+            </w:pPr>
+            <w:bookmarkStart w:id="0" w:name="_GoBack" w:colFirst="1" w:colLast="2"/>
+          </w:p>
+        </w:tc>
+        <w:tc>
+          <w:tcPr>
+            <w:tcW w:w="3990" w:type="dxa"/>
+          </w:tcPr>
+          <w:p>
+            <w:pPr>
+              <w:cnfStyle w:val="000000100000" w:firstRow="0" w:lastRow="0" w:firstColumn="0" w:lastColumn="0" w:oddVBand="0" w:evenVBand="0" w:oddHBand="1" w:evenHBand="0" w:firstRowFirstColumn="0" w:firstRowLastColumn="0" w:lastRowFirstColumn="0" w:lastRowLastColumn="0"/>
+              <w:rPr>
+                <w:b/>
+                <w:lang w:val="es-ES"/>
+              </w:rPr>
+            </w:pPr>
+            <w:r>
+              <w:rPr>
+                <w:b/>
+                <w:lang w:val="es-ES"/>
+              </w:rPr>
+              <w:t>Total</w:t>
+            </w:r>
+          </w:p>
+        </w:tc>
+        <w:tc>
+          <w:tcPr>
+            <w:tcW w:w="3957" w:type="dxa"/>
+          </w:tcPr>
+          <w:p>
+            <w:pPr>
+              <w:cnfStyle w:val="000000100000" w:firstRow="0" w:lastRow="0" w:firstColumn="0" w:lastColumn="0" w:oddVBand="0" w:evenVBand="0" w:oddHBand="1" w:evenHBand="0" w:firstRowFirstColumn="0" w:firstRowLastColumn="0" w:lastRowFirstColumn="0" w:lastRowLastColumn="0"/>
+              <w:rPr>
+                <w:b/>
+                <w:lang w:val="es-ES"/>
+              </w:rPr>
+            </w:pPr>
+            <w:r>
+              <w:rPr>
+                <w:b/>
+                <w:lang w:val="es-ES"/>
+              </w:rPr>
+              <w:t>21.9</w:t>
+            </w:r>
+          </w:p>
+        </w:tc>
+      </w:tr>
+      <w:bookmarkEnd w:id="0"/>
     </w:tbl>
     <w:p>
       <w:pPr>

</xml_diff>